<commit_message>
assignment file names updated
</commit_message>
<xml_diff>
--- a/assignments/Assignment_WebTech_MERNStack_WEB0019_ReactJS.docx
+++ b/assignments/Assignment_WebTech_MERNStack_WEB0019_ReactJS.docx
@@ -23,13 +23,7 @@
         <w:rPr>
           <w:lang w:val="en-IN"/>
         </w:rPr>
-        <w:t xml:space="preserve">using React JS </w:t>
-      </w:r>
-      <w:r>
-        <w:rPr>
-          <w:lang w:val="en-IN"/>
-        </w:rPr>
-        <w:t>which will display certain product records (refer the screenshot)</w:t>
+        <w:t>using React JS</w:t>
       </w:r>
     </w:p>
     <w:p>
@@ -65,19 +59,7 @@
         <w:rPr>
           <w:lang w:val="en-IN"/>
         </w:rPr>
-        <w:t>Use React JS concepts</w:t>
-      </w:r>
-      <w:r>
-        <w:rPr>
-          <w:lang w:val="en-IN"/>
-        </w:rPr>
-        <w:t xml:space="preserve">: Lifecycle, </w:t>
-      </w:r>
-      <w:r>
-        <w:rPr>
-          <w:lang w:val="en-IN"/>
-        </w:rPr>
-        <w:t>using asynchronous calls, using Promises, handling API calls from React JS component lifecycle methods and react hooks</w:t>
+        <w:t>How to create React JS application using tool, understand folder structure, React components, props and state of component, class and functional component</w:t>
       </w:r>
     </w:p>
     <w:p>
@@ -120,7 +102,7 @@
           <w:u w:val="single"/>
           <w:lang w:val="en-IN"/>
         </w:rPr>
-        <w:t>9</w:t>
+        <w:t>6</w:t>
       </w:r>
       <w:r>
         <w:rPr>
@@ -134,10 +116,11 @@
           <w:u w:val="single"/>
           <w:lang w:val="en-IN"/>
         </w:rPr>
-        <w:t>Creating asynchronous and event-based programs</w:t>
-      </w:r>
-      <w:r>
-        <w:rPr>
+        <w:t>Create first React app</w:t>
+      </w:r>
+      <w:r>
+        <w:rPr>
+          <w:u w:val="single"/>
           <w:lang w:val="en-IN"/>
         </w:rPr>
         <w:t>]</w:t>
@@ -160,12 +143,98 @@
       </w:pPr>
       <w:r>
         <w:rPr>
+          <w:noProof/>
+          <w:lang w:val="en-IN"/>
+        </w:rPr>
+        <mc:AlternateContent>
+          <mc:Choice Requires="wps">
+            <w:drawing>
+              <wp:anchor distT="0" distB="0" distL="114300" distR="114300" simplePos="0" relativeHeight="251659264" behindDoc="0" locked="0" layoutInCell="1" allowOverlap="1" wp14:anchorId="2193DAA5" wp14:editId="57C61E1C">
+                <wp:simplePos x="0" y="0"/>
+                <wp:positionH relativeFrom="column">
+                  <wp:posOffset>2466975</wp:posOffset>
+                </wp:positionH>
+                <wp:positionV relativeFrom="paragraph">
+                  <wp:posOffset>395923</wp:posOffset>
+                </wp:positionV>
+                <wp:extent cx="423863" cy="295275"/>
+                <wp:effectExtent l="0" t="19050" r="33655" b="47625"/>
+                <wp:wrapNone/>
+                <wp:docPr id="4" name="Arrow: Right 4"/>
+                <wp:cNvGraphicFramePr/>
+                <a:graphic xmlns:a="http://schemas.openxmlformats.org/drawingml/2006/main">
+                  <a:graphicData uri="http://schemas.microsoft.com/office/word/2010/wordprocessingShape">
+                    <wps:wsp>
+                      <wps:cNvSpPr/>
+                      <wps:spPr>
+                        <a:xfrm>
+                          <a:off x="0" y="0"/>
+                          <a:ext cx="423863" cy="295275"/>
+                        </a:xfrm>
+                        <a:prstGeom prst="rightArrow">
+                          <a:avLst/>
+                        </a:prstGeom>
+                      </wps:spPr>
+                      <wps:style>
+                        <a:lnRef idx="2">
+                          <a:schemeClr val="accent1">
+                            <a:shade val="50000"/>
+                          </a:schemeClr>
+                        </a:lnRef>
+                        <a:fillRef idx="1">
+                          <a:schemeClr val="accent1"/>
+                        </a:fillRef>
+                        <a:effectRef idx="0">
+                          <a:schemeClr val="accent1"/>
+                        </a:effectRef>
+                        <a:fontRef idx="minor">
+                          <a:schemeClr val="lt1"/>
+                        </a:fontRef>
+                      </wps:style>
+                      <wps:bodyPr rot="0" spcFirstLastPara="0" vertOverflow="overflow" horzOverflow="overflow" vert="horz" wrap="square" lIns="91440" tIns="45720" rIns="91440" bIns="45720" numCol="1" spcCol="0" rtlCol="0" fromWordArt="0" anchor="ctr" anchorCtr="0" forceAA="0" compatLnSpc="1">
+                        <a:prstTxWarp prst="textNoShape">
+                          <a:avLst/>
+                        </a:prstTxWarp>
+                        <a:noAutofit/>
+                      </wps:bodyPr>
+                    </wps:wsp>
+                  </a:graphicData>
+                </a:graphic>
+              </wp:anchor>
+            </w:drawing>
+          </mc:Choice>
+          <mc:Fallback>
+            <w:pict>
+              <v:shapetype w14:anchorId="2968A932" id="_x0000_t13" coordsize="21600,21600" o:spt="13" adj="16200,5400" path="m@0,l@0@1,0@1,0@2@0@2@0,21600,21600,10800xe">
+                <v:stroke joinstyle="miter"/>
+                <v:formulas>
+                  <v:f eqn="val #0"/>
+                  <v:f eqn="val #1"/>
+                  <v:f eqn="sum height 0 #1"/>
+                  <v:f eqn="sum 10800 0 #1"/>
+                  <v:f eqn="sum width 0 #0"/>
+                  <v:f eqn="prod @4 @3 10800"/>
+                  <v:f eqn="sum width 0 @5"/>
+                </v:formulas>
+                <v:path o:connecttype="custom" o:connectlocs="@0,0;0,10800;@0,21600;21600,10800" o:connectangles="270,180,90,0" textboxrect="0,@1,@6,@2"/>
+                <v:handles>
+                  <v:h position="#0,#1" xrange="0,21600" yrange="0,10800"/>
+                </v:handles>
+              </v:shapetype>
+              <v:shape id="Arrow: Right 4" o:spid="_x0000_s1026" type="#_x0000_t13" style="position:absolute;margin-left:194.25pt;margin-top:31.2pt;width:33.4pt;height:23.25pt;z-index:251659264;visibility:visible;mso-wrap-style:square;mso-wrap-distance-left:9pt;mso-wrap-distance-top:0;mso-wrap-distance-right:9pt;mso-wrap-distance-bottom:0;mso-position-horizontal:absolute;mso-position-horizontal-relative:text;mso-position-vertical:absolute;mso-position-vertical-relative:text;v-text-anchor:middle" o:gfxdata="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" adj="14076" fillcolor="#4472c4 [3204]" strokecolor="#1f3763 [1604]" strokeweight="1pt"/>
+            </w:pict>
+          </mc:Fallback>
+        </mc:AlternateContent>
+      </w:r>
+      <w:r>
+        <w:rPr>
+          <w:noProof/>
           <w:lang w:val="en-IN"/>
         </w:rPr>
         <w:drawing>
-          <wp:inline distT="0" distB="0" distL="0" distR="0" wp14:anchorId="7D99C953" wp14:editId="549801F9">
-            <wp:extent cx="5731510" cy="2798445"/>
-            <wp:effectExtent l="0" t="0" r="2540" b="1905"/>
+          <wp:inline distT="0" distB="0" distL="0" distR="0" wp14:anchorId="5140B9A9" wp14:editId="3E92FA26">
+            <wp:extent cx="2381250" cy="800170"/>
+            <wp:effectExtent l="0" t="0" r="0" b="0"/>
             <wp:docPr id="1" name="Picture 1"/>
             <wp:cNvGraphicFramePr>
               <a:graphicFrameLocks xmlns:a="http://schemas.openxmlformats.org/drawingml/2006/main" noChangeAspect="1"/>
@@ -186,7 +255,7 @@
                   <pic:spPr>
                     <a:xfrm>
                       <a:off x="0" y="0"/>
-                      <a:ext cx="5731510" cy="2798445"/>
+                      <a:ext cx="2395911" cy="805096"/>
                     </a:xfrm>
                     <a:prstGeom prst="rect">
                       <a:avLst/>
@@ -198,6 +267,55 @@
           </wp:inline>
         </w:drawing>
       </w:r>
+      <w:r>
+        <w:rPr>
+          <w:noProof/>
+          <w:lang w:val="en-IN"/>
+        </w:rPr>
+        <w:drawing>
+          <wp:inline distT="0" distB="0" distL="0" distR="0" wp14:anchorId="7EFB110A" wp14:editId="13E4BB72">
+            <wp:extent cx="2161926" cy="785813"/>
+            <wp:effectExtent l="0" t="0" r="0" b="0"/>
+            <wp:docPr id="2" name="Picture 2"/>
+            <wp:cNvGraphicFramePr>
+              <a:graphicFrameLocks xmlns:a="http://schemas.openxmlformats.org/drawingml/2006/main" noChangeAspect="1"/>
+            </wp:cNvGraphicFramePr>
+            <a:graphic xmlns:a="http://schemas.openxmlformats.org/drawingml/2006/main">
+              <a:graphicData uri="http://schemas.openxmlformats.org/drawingml/2006/picture">
+                <pic:pic xmlns:pic="http://schemas.openxmlformats.org/drawingml/2006/picture">
+                  <pic:nvPicPr>
+                    <pic:cNvPr id="1" name=""/>
+                    <pic:cNvPicPr/>
+                  </pic:nvPicPr>
+                  <pic:blipFill>
+                    <a:blip r:embed="rId6"/>
+                    <a:stretch>
+                      <a:fillRect/>
+                    </a:stretch>
+                  </pic:blipFill>
+                  <pic:spPr>
+                    <a:xfrm>
+                      <a:off x="0" y="0"/>
+                      <a:ext cx="2204179" cy="801171"/>
+                    </a:xfrm>
+                    <a:prstGeom prst="rect">
+                      <a:avLst/>
+                    </a:prstGeom>
+                  </pic:spPr>
+                </pic:pic>
+              </a:graphicData>
+            </a:graphic>
+          </wp:inline>
+        </w:drawing>
+      </w:r>
+    </w:p>
+    <w:p>
+      <w:pPr>
+        <w:pStyle w:val="ListParagraph"/>
+        <w:rPr>
+          <w:lang w:val="en-IN"/>
+        </w:rPr>
+      </w:pPr>
     </w:p>
     <w:p>
       <w:pPr>
@@ -228,86 +346,14 @@
         <w:rPr>
           <w:lang w:val="en-IN"/>
         </w:rPr>
-        <w:t xml:space="preserve">Refer the same </w:t>
-      </w:r>
-      <w:r>
-        <w:rPr>
-          <w:lang w:val="en-IN"/>
-        </w:rPr>
-        <w:t xml:space="preserve">application </w:t>
-      </w:r>
-      <w:r>
-        <w:rPr>
-          <w:lang w:val="en-IN"/>
-        </w:rPr>
-        <w:t xml:space="preserve">that you completed as assignment </w:t>
-      </w:r>
-      <w:r>
-        <w:rPr>
-          <w:lang w:val="en-IN"/>
-        </w:rPr>
-        <w:t xml:space="preserve">earlier </w:t>
-      </w:r>
-      <w:r>
-        <w:rPr>
-          <w:lang w:val="en-IN"/>
-        </w:rPr>
-        <w:t>(</w:t>
-      </w:r>
-      <w:r>
-        <w:rPr>
-          <w:i/>
-          <w:iCs/>
-          <w:u w:val="single"/>
-          <w:lang w:val="en-IN"/>
-        </w:rPr>
-        <w:t xml:space="preserve">refer word document: </w:t>
-      </w:r>
-      <w:r>
-        <w:rPr>
-          <w:i/>
-          <w:iCs/>
-          <w:u w:val="single"/>
-          <w:lang w:val="en-IN"/>
-        </w:rPr>
-        <w:t>‘</w:t>
-      </w:r>
-      <w:r>
-        <w:rPr>
-          <w:i/>
-          <w:iCs/>
-          <w:u w:val="single"/>
-          <w:lang w:val="en-IN"/>
-        </w:rPr>
-        <w:t>Assignment_WebTech_MERNStack_WEB0017_ReactJS</w:t>
-      </w:r>
-      <w:r>
-        <w:rPr>
-          <w:i/>
-          <w:iCs/>
-          <w:u w:val="single"/>
-          <w:lang w:val="en-IN"/>
-        </w:rPr>
-        <w:t>.docx’</w:t>
-      </w:r>
-      <w:r>
-        <w:rPr>
-          <w:lang w:val="en-IN"/>
-        </w:rPr>
-        <w:t>)</w:t>
-      </w:r>
-      <w:r>
-        <w:rPr>
-          <w:lang w:val="en-IN"/>
-        </w:rPr>
-        <w:t>:</w:t>
+        <w:t>The application must use TypeScript as language</w:t>
       </w:r>
     </w:p>
     <w:p>
       <w:pPr>
         <w:pStyle w:val="ListParagraph"/>
         <w:numPr>
-          <w:ilvl w:val="1"/>
+          <w:ilvl w:val="0"/>
           <w:numId w:val="2"/>
         </w:numPr>
         <w:rPr>
@@ -318,14 +364,14 @@
         <w:rPr>
           <w:lang w:val="en-IN"/>
         </w:rPr>
-        <w:t>You have to add two more functionalities:</w:t>
+        <w:t>Convert the App component from functional to class component</w:t>
       </w:r>
     </w:p>
     <w:p>
       <w:pPr>
         <w:pStyle w:val="ListParagraph"/>
         <w:numPr>
-          <w:ilvl w:val="2"/>
+          <w:ilvl w:val="0"/>
           <w:numId w:val="2"/>
         </w:numPr>
         <w:rPr>
@@ -336,38 +382,14 @@
         <w:rPr>
           <w:lang w:val="en-IN"/>
         </w:rPr>
-        <w:t xml:space="preserve">Sorting: Products in the table must be sorted based on the choice/selection made from the drop-down list present on the right side of the view.  Products must be sorted by default by ‘Product </w:t>
-      </w:r>
-      <w:r>
-        <w:rPr>
-          <w:lang w:val="en-IN"/>
-        </w:rPr>
-        <w:t>Id</w:t>
-      </w:r>
-      <w:r>
-        <w:rPr>
-          <w:lang w:val="en-IN"/>
-        </w:rPr>
-        <w:t>’</w:t>
-      </w:r>
-      <w:r>
-        <w:rPr>
-          <w:lang w:val="en-IN"/>
-        </w:rPr>
-        <w:t xml:space="preserve">. </w:t>
-      </w:r>
-      <w:r>
-        <w:rPr>
-          <w:lang w:val="en-IN"/>
-        </w:rPr>
-        <w:t>Sorting options are: Name, Price, Rating, Code and Id</w:t>
+        <w:t>Use ‘state’ property of the component to store a number type value through a key (property)</w:t>
       </w:r>
     </w:p>
     <w:p>
       <w:pPr>
         <w:pStyle w:val="ListParagraph"/>
         <w:numPr>
-          <w:ilvl w:val="2"/>
+          <w:ilvl w:val="0"/>
           <w:numId w:val="2"/>
         </w:numPr>
         <w:rPr>
@@ -378,14 +400,14 @@
         <w:rPr>
           <w:lang w:val="en-IN"/>
         </w:rPr>
-        <w:t>Filtering: The products must be filtered by the text entered (product name) in the input box on the left side. The text entered could be a partial name or full name of the product. Only those products, whose name contains that text should be displayed in the table, otherwise all the products should be displayed as usual</w:t>
+        <w:t>Provide a method in the App component class to increment the state key value. The method must accept a value by which the state key will be increased</w:t>
       </w:r>
     </w:p>
     <w:p>
       <w:pPr>
         <w:pStyle w:val="ListParagraph"/>
         <w:numPr>
-          <w:ilvl w:val="1"/>
+          <w:ilvl w:val="0"/>
           <w:numId w:val="2"/>
         </w:numPr>
         <w:rPr>
@@ -394,31 +416,31 @@
       </w:pPr>
       <w:r>
         <w:rPr>
-          <w:i/>
-          <w:iCs/>
-          <w:u w:val="single"/>
-          <w:lang w:val="en-IN"/>
-        </w:rPr>
-        <w:t>Using Ref</w:t>
-      </w:r>
-      <w:r>
-        <w:rPr>
-          <w:lang w:val="en-IN"/>
-        </w:rPr>
-        <w:t>: the filter text box must have focus</w:t>
-      </w:r>
-      <w:r>
-        <w:rPr>
-          <w:lang w:val="en-IN"/>
-        </w:rPr>
-        <w:t>. Instead of using callback ref, use createRef() method of React JS</w:t>
+          <w:lang w:val="en-IN"/>
+        </w:rPr>
+        <w:t>Create a functional component which will be nested in App component design.</w:t>
+      </w:r>
+    </w:p>
+    <w:p>
+      <w:pPr>
+        <w:pStyle w:val="ListParagraph"/>
+        <w:ind w:left="1080"/>
+        <w:rPr>
+          <w:lang w:val="en-IN"/>
+        </w:rPr>
+      </w:pPr>
+      <w:r>
+        <w:rPr>
+          <w:lang w:val="en-IN"/>
+        </w:rPr>
+        <w:t>You have to pass the state key value and the function to increase the state key value to this component</w:t>
       </w:r>
     </w:p>
     <w:p>
       <w:pPr>
         <w:pStyle w:val="ListParagraph"/>
         <w:numPr>
-          <w:ilvl w:val="1"/>
+          <w:ilvl w:val="0"/>
           <w:numId w:val="2"/>
         </w:numPr>
         <w:rPr>
@@ -427,58 +449,34 @@
       </w:pPr>
       <w:r>
         <w:rPr>
-          <w:i/>
-          <w:iCs/>
-          <w:u w:val="single"/>
-          <w:lang w:val="en-IN"/>
-        </w:rPr>
-        <w:t>Making HTTP requests</w:t>
-      </w:r>
-      <w:r>
-        <w:rPr>
-          <w:i/>
-          <w:iCs/>
-          <w:u w:val="single"/>
-          <w:lang w:val="en-IN"/>
-        </w:rPr>
-        <w:t xml:space="preserve">: </w:t>
-      </w:r>
-      <w:r>
-        <w:rPr>
-          <w:lang w:val="en-IN"/>
-        </w:rPr>
-        <w:t>Instead of using local array of products, now t</w:t>
-      </w:r>
-      <w:r>
-        <w:rPr>
-          <w:lang w:val="en-IN"/>
-        </w:rPr>
-        <w:t>he application must fetch the data from the file of product records, hosted by JSON-server, by making HTTP request</w:t>
-      </w:r>
-      <w:r>
-        <w:rPr>
-          <w:lang w:val="en-IN"/>
-        </w:rPr>
-        <w:t xml:space="preserve">. The code for doing that must be written in the methods </w:t>
-      </w:r>
-      <w:r>
-        <w:rPr>
-          <w:lang w:val="en-IN"/>
-        </w:rPr>
-        <w:t>o</w:t>
-      </w:r>
-      <w:r>
-        <w:rPr>
-          <w:lang w:val="en-IN"/>
-        </w:rPr>
-        <w:t>f the same service class written earlier, to do operations against the array</w:t>
+          <w:lang w:val="en-IN"/>
+        </w:rPr>
+        <w:t xml:space="preserve">Define a ‘type’ for the ‘props’ type of </w:t>
+      </w:r>
+      <w:r>
+        <w:rPr>
+          <w:lang w:val="en-IN"/>
+        </w:rPr>
+        <w:t>the functional</w:t>
+      </w:r>
+      <w:r>
+        <w:rPr>
+          <w:lang w:val="en-IN"/>
+        </w:rPr>
+        <w:t xml:space="preserve"> component</w:t>
+      </w:r>
+      <w:r>
+        <w:rPr>
+          <w:lang w:val="en-IN"/>
+        </w:rPr>
+        <w:t xml:space="preserve"> for property validation</w:t>
       </w:r>
     </w:p>
     <w:p>
       <w:pPr>
         <w:pStyle w:val="ListParagraph"/>
         <w:numPr>
-          <w:ilvl w:val="1"/>
+          <w:ilvl w:val="0"/>
           <w:numId w:val="2"/>
         </w:numPr>
         <w:rPr>
@@ -487,46 +485,16 @@
       </w:pPr>
       <w:r>
         <w:rPr>
-          <w:i/>
-          <w:iCs/>
-          <w:u w:val="single"/>
-          <w:lang w:val="en-IN"/>
-        </w:rPr>
-        <w:t>H</w:t>
-      </w:r>
-      <w:r>
-        <w:rPr>
-          <w:i/>
-          <w:iCs/>
-          <w:u w:val="single"/>
-          <w:lang w:val="en-IN"/>
-        </w:rPr>
-        <w:t>andling asynchronous requests and promises:</w:t>
-      </w:r>
-      <w:r>
-        <w:rPr>
-          <w:lang w:val="en-IN"/>
-        </w:rPr>
-        <w:t xml:space="preserve"> </w:t>
-      </w:r>
-      <w:r>
-        <w:rPr>
-          <w:lang w:val="en-IN"/>
-        </w:rPr>
-        <w:t>The data returned by the HTTP request must be handled asynchronously</w:t>
-      </w:r>
-      <w:r>
-        <w:rPr>
-          <w:lang w:val="en-IN"/>
-        </w:rPr>
-        <w:t xml:space="preserve"> in the component lifecycle methods</w:t>
+          <w:lang w:val="en-IN"/>
+        </w:rPr>
+        <w:t>The nested component in its design must have a text box element through which user will enter a numerical value</w:t>
       </w:r>
     </w:p>
     <w:p>
       <w:pPr>
         <w:pStyle w:val="ListParagraph"/>
         <w:numPr>
-          <w:ilvl w:val="1"/>
+          <w:ilvl w:val="0"/>
           <w:numId w:val="2"/>
         </w:numPr>
         <w:rPr>
@@ -535,47 +503,225 @@
       </w:pPr>
       <w:r>
         <w:rPr>
-          <w:i/>
-          <w:iCs/>
+          <w:lang w:val="en-IN"/>
+        </w:rPr>
+        <w:t>The nested component must pass the value entered into the text box to the parent component’s function (which increases the value stored in the state), immediately a numerical value is entered into the text box</w:t>
+      </w:r>
+    </w:p>
+    <w:p>
+      <w:pPr>
+        <w:pStyle w:val="ListParagraph"/>
+        <w:numPr>
+          <w:ilvl w:val="0"/>
+          <w:numId w:val="2"/>
+        </w:numPr>
+        <w:rPr>
+          <w:lang w:val="en-IN"/>
+        </w:rPr>
+      </w:pPr>
+      <w:r>
+        <w:rPr>
+          <w:lang w:val="en-IN"/>
+        </w:rPr>
+        <w:t>The nested component should display the incremented value through a ‘p’ element in its design</w:t>
+      </w:r>
+    </w:p>
+    <w:p>
+      <w:pPr>
+        <w:pStyle w:val="ListParagraph"/>
+        <w:ind w:left="1080"/>
+        <w:rPr>
+          <w:lang w:val="en-IN"/>
+        </w:rPr>
+      </w:pPr>
+    </w:p>
+    <w:p>
+      <w:pPr>
+        <w:pStyle w:val="ListParagraph"/>
+        <w:numPr>
+          <w:ilvl w:val="0"/>
+          <w:numId w:val="1"/>
+        </w:numPr>
+        <w:rPr>
+          <w:lang w:val="en-IN"/>
+        </w:rPr>
+      </w:pPr>
+      <w:r>
+        <w:rPr>
+          <w:lang w:val="en-IN"/>
+        </w:rPr>
+        <w:t>Create a web application using React JS</w:t>
+      </w:r>
+    </w:p>
+    <w:p>
+      <w:pPr>
+        <w:pStyle w:val="ListParagraph"/>
+        <w:rPr>
+          <w:lang w:val="en-IN"/>
+        </w:rPr>
+      </w:pPr>
+    </w:p>
+    <w:p>
+      <w:pPr>
+        <w:pStyle w:val="ListParagraph"/>
+        <w:rPr>
+          <w:lang w:val="en-IN"/>
+        </w:rPr>
+      </w:pPr>
+      <w:r>
+        <w:rPr>
+          <w:b/>
+          <w:bCs/>
+          <w:lang w:val="en-IN"/>
+        </w:rPr>
+        <w:t>Objective</w:t>
+      </w:r>
+      <w:r>
+        <w:rPr>
+          <w:lang w:val="en-IN"/>
+        </w:rPr>
+        <w:t>: How to create React JS application using tool, understand folder structure, React components, props and state of component, class and functional component</w:t>
+      </w:r>
+    </w:p>
+    <w:p>
+      <w:pPr>
+        <w:pStyle w:val="ListParagraph"/>
+        <w:rPr>
+          <w:lang w:val="en-IN"/>
+        </w:rPr>
+      </w:pPr>
+      <w:r>
+        <w:rPr>
+          <w:b/>
+          <w:bCs/>
+          <w:lang w:val="en-IN"/>
+        </w:rPr>
+        <w:t>Capability Code</w:t>
+      </w:r>
+      <w:r>
+        <w:rPr>
+          <w:lang w:val="en-IN"/>
+        </w:rPr>
+        <w:t xml:space="preserve">: </w:t>
+      </w:r>
+      <w:r>
+        <w:rPr>
+          <w:lang w:val="en-IN"/>
+        </w:rPr>
+        <w:t>WEBR00</w:t>
+      </w:r>
+      <w:r>
+        <w:rPr>
+          <w:lang w:val="en-IN"/>
+        </w:rPr>
+        <w:t>16</w:t>
+      </w:r>
+      <w:r>
+        <w:rPr>
+          <w:lang w:val="en-IN"/>
+        </w:rPr>
+        <w:t xml:space="preserve"> </w:t>
+      </w:r>
+      <w:r>
+        <w:rPr>
           <w:u w:val="single"/>
           <w:lang w:val="en-IN"/>
         </w:rPr>
-        <w:t>Using React Hooks:</w:t>
-      </w:r>
-      <w:r>
-        <w:rPr>
-          <w:lang w:val="en-IN"/>
-        </w:rPr>
-        <w:t xml:space="preserve"> Instead of using </w:t>
-      </w:r>
-      <w:r>
-        <w:rPr>
-          <w:lang w:val="en-IN"/>
-        </w:rPr>
-        <w:t>class components</w:t>
-      </w:r>
-      <w:r>
-        <w:rPr>
-          <w:lang w:val="en-IN"/>
-        </w:rPr>
-        <w:t xml:space="preserve"> with lifecycle methods and state property, convert all those class components into functional </w:t>
-      </w:r>
-      <w:r>
-        <w:rPr>
-          <w:lang w:val="en-IN"/>
-        </w:rPr>
-        <w:lastRenderedPageBreak/>
-        <w:t>components and use corresponding hooks for lifecycle events and state management in the component</w:t>
-      </w:r>
-    </w:p>
-    <w:p>
-      <w:pPr>
-        <w:pStyle w:val="ListParagraph"/>
-        <w:ind w:left="1800"/>
-        <w:rPr>
-          <w:lang w:val="en-IN"/>
-        </w:rPr>
-      </w:pPr>
+        <w:t>[Create first React app]</w:t>
+      </w:r>
+    </w:p>
+    <w:p>
+      <w:pPr>
+        <w:pStyle w:val="ListParagraph"/>
+        <w:rPr>
+          <w:lang w:val="en-IN"/>
+        </w:rPr>
+      </w:pPr>
+    </w:p>
+    <w:p>
+      <w:pPr>
+        <w:pStyle w:val="ListParagraph"/>
+        <w:rPr>
+          <w:lang w:val="en-IN"/>
+        </w:rPr>
+      </w:pPr>
+      <w:r>
+        <w:rPr>
+          <w:noProof/>
+          <w:lang w:val="en-IN"/>
+        </w:rPr>
+        <w:drawing>
+          <wp:inline distT="0" distB="0" distL="0" distR="0" wp14:anchorId="01A6B215" wp14:editId="58CAAC0F">
+            <wp:extent cx="4800600" cy="1162654"/>
+            <wp:effectExtent l="0" t="0" r="0" b="0"/>
+            <wp:docPr id="5" name="Picture 5"/>
+            <wp:cNvGraphicFramePr>
+              <a:graphicFrameLocks xmlns:a="http://schemas.openxmlformats.org/drawingml/2006/main" noChangeAspect="1"/>
+            </wp:cNvGraphicFramePr>
+            <a:graphic xmlns:a="http://schemas.openxmlformats.org/drawingml/2006/main">
+              <a:graphicData uri="http://schemas.openxmlformats.org/drawingml/2006/picture">
+                <pic:pic xmlns:pic="http://schemas.openxmlformats.org/drawingml/2006/picture">
+                  <pic:nvPicPr>
+                    <pic:cNvPr id="1" name=""/>
+                    <pic:cNvPicPr/>
+                  </pic:nvPicPr>
+                  <pic:blipFill>
+                    <a:blip r:embed="rId7"/>
+                    <a:stretch>
+                      <a:fillRect/>
+                    </a:stretch>
+                  </pic:blipFill>
+                  <pic:spPr>
+                    <a:xfrm>
+                      <a:off x="0" y="0"/>
+                      <a:ext cx="4816121" cy="1166413"/>
+                    </a:xfrm>
+                    <a:prstGeom prst="rect">
+                      <a:avLst/>
+                    </a:prstGeom>
+                  </pic:spPr>
+                </pic:pic>
+              </a:graphicData>
+            </a:graphic>
+          </wp:inline>
+        </w:drawing>
+      </w:r>
+    </w:p>
+    <w:p>
+      <w:pPr>
+        <w:pStyle w:val="ListParagraph"/>
+        <w:rPr>
+          <w:lang w:val="en-IN"/>
+        </w:rPr>
+      </w:pPr>
+    </w:p>
+    <w:p>
+      <w:pPr>
+        <w:pStyle w:val="ListParagraph"/>
+        <w:rPr>
+          <w:lang w:val="en-IN"/>
+        </w:rPr>
+      </w:pPr>
+      <w:r>
+        <w:rPr>
+          <w:lang w:val="en-IN"/>
+        </w:rPr>
+        <w:t>Description:</w:t>
+      </w:r>
+    </w:p>
+    <w:p>
+      <w:pPr>
+        <w:pStyle w:val="ListParagraph"/>
+        <w:rPr>
+          <w:lang w:val="en-IN"/>
+        </w:rPr>
+      </w:pPr>
+      <w:r>
+        <w:rPr>
+          <w:lang w:val="en-IN"/>
+        </w:rPr>
+        <w:t>Complete the same application once again. The difference is that the nested component must be a class component this time.</w:t>
+      </w:r>
     </w:p>
     <w:sectPr>
       <w:pgSz w:w="11906" w:h="16838"/>
@@ -703,7 +849,7 @@
         <w:ind w:left="1800" w:hanging="360"/>
       </w:pPr>
     </w:lvl>
-    <w:lvl w:ilvl="2" w:tplc="4009001B">
+    <w:lvl w:ilvl="2" w:tplc="4009001B" w:tentative="1">
       <w:start w:val="1"/>
       <w:numFmt w:val="lowerRoman"/>
       <w:lvlText w:val="%3."/>

</xml_diff>

<commit_message>
names of assignments updated
</commit_message>
<xml_diff>
--- a/assignments/Assignment_WebTech_MERNStack_WEB0019_ReactJS.docx
+++ b/assignments/Assignment_WebTech_MERNStack_WEB0019_ReactJS.docx
@@ -102,28 +102,14 @@
           <w:u w:val="single"/>
           <w:lang w:val="en-IN"/>
         </w:rPr>
-        <w:t>6</w:t>
+        <w:t>9</w:t>
       </w:r>
       <w:r>
         <w:rPr>
           <w:u w:val="single"/>
           <w:lang w:val="en-IN"/>
         </w:rPr>
-        <w:t xml:space="preserve"> [</w:t>
-      </w:r>
-      <w:r>
-        <w:rPr>
-          <w:u w:val="single"/>
-          <w:lang w:val="en-IN"/>
-        </w:rPr>
-        <w:t>Create first React app</w:t>
-      </w:r>
-      <w:r>
-        <w:rPr>
-          <w:u w:val="single"/>
-          <w:lang w:val="en-IN"/>
-        </w:rPr>
-        <w:t>]</w:t>
+        <w:t xml:space="preserve"> [Create first React app]</w:t>
       </w:r>
     </w:p>
     <w:p>
@@ -614,7 +600,13 @@
         <w:rPr>
           <w:lang w:val="en-IN"/>
         </w:rPr>
-        <w:t>16</w:t>
+        <w:t>1</w:t>
+      </w:r>
+      <w:r>
+        <w:rPr>
+          <w:lang w:val="en-IN"/>
+        </w:rPr>
+        <w:t>9</w:t>
       </w:r>
       <w:r>
         <w:rPr>

</xml_diff>